<commit_message>
se actualiza los archivos
</commit_message>
<xml_diff>
--- a/viveros/Viveros.docx
+++ b/viveros/Viveros.docx
@@ -2524,33 +2524,217 @@
           <w:szCs w:val="24"/>
         </w:rPr>
       </w:pPr>
-    </w:p>
-    <w:p>
-      <w:pPr>
-        <w:rPr>
-          <w:rFonts w:ascii="Garamond" w:hAnsi="Garamond"/>
-          <w:sz w:val="24"/>
-          <w:szCs w:val="24"/>
-        </w:rPr>
-      </w:pPr>
-    </w:p>
-    <w:p>
-      <w:pPr>
-        <w:rPr>
-          <w:rFonts w:ascii="Garamond" w:hAnsi="Garamond"/>
-          <w:sz w:val="24"/>
-          <w:szCs w:val="24"/>
-        </w:rPr>
-      </w:pPr>
-    </w:p>
-    <w:p>
-      <w:pPr>
-        <w:rPr>
-          <w:rFonts w:ascii="Garamond" w:hAnsi="Garamond"/>
-          <w:sz w:val="24"/>
-          <w:szCs w:val="24"/>
-        </w:rPr>
-      </w:pPr>
+      <w:proofErr w:type="spellStart"/>
+      <w:r>
+        <w:rPr>
+          <w:rFonts w:ascii="Garamond" w:hAnsi="Garamond"/>
+          <w:sz w:val="24"/>
+          <w:szCs w:val="24"/>
+        </w:rPr>
+        <w:t>Github</w:t>
+      </w:r>
+      <w:proofErr w:type="spellEnd"/>
+      <w:r>
+        <w:rPr>
+          <w:rFonts w:ascii="Garamond" w:hAnsi="Garamond"/>
+          <w:sz w:val="24"/>
+          <w:szCs w:val="24"/>
+        </w:rPr>
+        <w:t xml:space="preserve"> </w:t>
+      </w:r>
+    </w:p>
+    <w:p>
+      <w:pPr>
+        <w:rPr>
+          <w:rFonts w:ascii="Garamond" w:hAnsi="Garamond"/>
+          <w:sz w:val="24"/>
+          <w:szCs w:val="24"/>
+        </w:rPr>
+      </w:pPr>
+      <w:r>
+        <w:rPr>
+          <w:rFonts w:ascii="Garamond" w:hAnsi="Garamond"/>
+          <w:sz w:val="24"/>
+          <w:szCs w:val="24"/>
+        </w:rPr>
+        <w:t xml:space="preserve">Ramas de </w:t>
+      </w:r>
+      <w:proofErr w:type="spellStart"/>
+      <w:r>
+        <w:rPr>
+          <w:rFonts w:ascii="Garamond" w:hAnsi="Garamond"/>
+          <w:sz w:val="24"/>
+          <w:szCs w:val="24"/>
+        </w:rPr>
+        <w:t>github</w:t>
+      </w:r>
+      <w:proofErr w:type="spellEnd"/>
+    </w:p>
+    <w:p>
+      <w:pPr>
+        <w:rPr>
+          <w:rFonts w:ascii="Garamond" w:hAnsi="Garamond"/>
+          <w:sz w:val="24"/>
+          <w:szCs w:val="24"/>
+        </w:rPr>
+      </w:pPr>
+      <w:r>
+        <w:rPr>
+          <w:noProof/>
+        </w:rPr>
+        <w:drawing>
+          <wp:inline distT="0" distB="0" distL="0" distR="0" wp14:anchorId="3D58C21D" wp14:editId="436BB566">
+            <wp:extent cx="2128723" cy="1269300"/>
+            <wp:effectExtent l="0" t="0" r="5080" b="7620"/>
+            <wp:docPr id="1083204675" name="Imagen 1" descr="Interfaz de usuario gráfica, Texto, Aplicación&#10;&#10;El contenido generado por IA puede ser incorrecto."/>
+            <wp:cNvGraphicFramePr>
+              <a:graphicFrameLocks xmlns:a="http://schemas.openxmlformats.org/drawingml/2006/main" noChangeAspect="1"/>
+            </wp:cNvGraphicFramePr>
+            <a:graphic xmlns:a="http://schemas.openxmlformats.org/drawingml/2006/main">
+              <a:graphicData uri="http://schemas.openxmlformats.org/drawingml/2006/picture">
+                <pic:pic xmlns:pic="http://schemas.openxmlformats.org/drawingml/2006/picture">
+                  <pic:nvPicPr>
+                    <pic:cNvPr id="1083204675" name="Imagen 1" descr="Interfaz de usuario gráfica, Texto, Aplicación&#10;&#10;El contenido generado por IA puede ser incorrecto."/>
+                    <pic:cNvPicPr/>
+                  </pic:nvPicPr>
+                  <pic:blipFill>
+                    <a:blip r:embed="rId19"/>
+                    <a:stretch>
+                      <a:fillRect/>
+                    </a:stretch>
+                  </pic:blipFill>
+                  <pic:spPr>
+                    <a:xfrm>
+                      <a:off x="0" y="0"/>
+                      <a:ext cx="2133394" cy="1272085"/>
+                    </a:xfrm>
+                    <a:prstGeom prst="rect">
+                      <a:avLst/>
+                    </a:prstGeom>
+                  </pic:spPr>
+                </pic:pic>
+              </a:graphicData>
+            </a:graphic>
+          </wp:inline>
+        </w:drawing>
+      </w:r>
+    </w:p>
+    <w:p>
+      <w:pPr>
+        <w:rPr>
+          <w:rFonts w:ascii="Garamond" w:hAnsi="Garamond"/>
+          <w:sz w:val="24"/>
+          <w:szCs w:val="24"/>
+        </w:rPr>
+      </w:pPr>
+      <w:r>
+        <w:rPr>
+          <w:noProof/>
+        </w:rPr>
+        <w:drawing>
+          <wp:inline distT="0" distB="0" distL="0" distR="0" wp14:anchorId="469F6B71" wp14:editId="481150BE">
+            <wp:extent cx="4352381" cy="885714"/>
+            <wp:effectExtent l="0" t="0" r="0" b="0"/>
+            <wp:docPr id="83109498" name="Imagen 1" descr="Texto&#10;&#10;El contenido generado por IA puede ser incorrecto."/>
+            <wp:cNvGraphicFramePr>
+              <a:graphicFrameLocks xmlns:a="http://schemas.openxmlformats.org/drawingml/2006/main" noChangeAspect="1"/>
+            </wp:cNvGraphicFramePr>
+            <a:graphic xmlns:a="http://schemas.openxmlformats.org/drawingml/2006/main">
+              <a:graphicData uri="http://schemas.openxmlformats.org/drawingml/2006/picture">
+                <pic:pic xmlns:pic="http://schemas.openxmlformats.org/drawingml/2006/picture">
+                  <pic:nvPicPr>
+                    <pic:cNvPr id="83109498" name="Imagen 1" descr="Texto&#10;&#10;El contenido generado por IA puede ser incorrecto."/>
+                    <pic:cNvPicPr/>
+                  </pic:nvPicPr>
+                  <pic:blipFill>
+                    <a:blip r:embed="rId20"/>
+                    <a:stretch>
+                      <a:fillRect/>
+                    </a:stretch>
+                  </pic:blipFill>
+                  <pic:spPr>
+                    <a:xfrm>
+                      <a:off x="0" y="0"/>
+                      <a:ext cx="4352381" cy="885714"/>
+                    </a:xfrm>
+                    <a:prstGeom prst="rect">
+                      <a:avLst/>
+                    </a:prstGeom>
+                  </pic:spPr>
+                </pic:pic>
+              </a:graphicData>
+            </a:graphic>
+          </wp:inline>
+        </w:drawing>
+      </w:r>
+    </w:p>
+    <w:p>
+      <w:pPr>
+        <w:rPr>
+          <w:rFonts w:ascii="Garamond" w:hAnsi="Garamond"/>
+          <w:sz w:val="24"/>
+          <w:szCs w:val="24"/>
+        </w:rPr>
+      </w:pPr>
+      <w:proofErr w:type="spellStart"/>
+      <w:r>
+        <w:rPr>
+          <w:rFonts w:ascii="Garamond" w:hAnsi="Garamond"/>
+          <w:sz w:val="24"/>
+          <w:szCs w:val="24"/>
+        </w:rPr>
+        <w:t>Commits</w:t>
+      </w:r>
+      <w:proofErr w:type="spellEnd"/>
+    </w:p>
+    <w:p>
+      <w:pPr>
+        <w:rPr>
+          <w:rFonts w:ascii="Garamond" w:hAnsi="Garamond"/>
+          <w:sz w:val="24"/>
+          <w:szCs w:val="24"/>
+        </w:rPr>
+      </w:pPr>
+      <w:r>
+        <w:rPr>
+          <w:noProof/>
+        </w:rPr>
+        <w:drawing>
+          <wp:inline distT="0" distB="0" distL="0" distR="0" wp14:anchorId="380ACB6E" wp14:editId="0B7BE7B2">
+            <wp:extent cx="5400040" cy="2581910"/>
+            <wp:effectExtent l="0" t="0" r="0" b="8890"/>
+            <wp:docPr id="1582403703" name="Imagen 1" descr="Interfaz de usuario gráfica, Texto, Aplicación, Correo electrónico&#10;&#10;El contenido generado por IA puede ser incorrecto."/>
+            <wp:cNvGraphicFramePr>
+              <a:graphicFrameLocks xmlns:a="http://schemas.openxmlformats.org/drawingml/2006/main" noChangeAspect="1"/>
+            </wp:cNvGraphicFramePr>
+            <a:graphic xmlns:a="http://schemas.openxmlformats.org/drawingml/2006/main">
+              <a:graphicData uri="http://schemas.openxmlformats.org/drawingml/2006/picture">
+                <pic:pic xmlns:pic="http://schemas.openxmlformats.org/drawingml/2006/picture">
+                  <pic:nvPicPr>
+                    <pic:cNvPr id="1582403703" name="Imagen 1" descr="Interfaz de usuario gráfica, Texto, Aplicación, Correo electrónico&#10;&#10;El contenido generado por IA puede ser incorrecto."/>
+                    <pic:cNvPicPr/>
+                  </pic:nvPicPr>
+                  <pic:blipFill>
+                    <a:blip r:embed="rId21"/>
+                    <a:stretch>
+                      <a:fillRect/>
+                    </a:stretch>
+                  </pic:blipFill>
+                  <pic:spPr>
+                    <a:xfrm>
+                      <a:off x="0" y="0"/>
+                      <a:ext cx="5400040" cy="2581910"/>
+                    </a:xfrm>
+                    <a:prstGeom prst="rect">
+                      <a:avLst/>
+                    </a:prstGeom>
+                  </pic:spPr>
+                </pic:pic>
+              </a:graphicData>
+            </a:graphic>
+          </wp:inline>
+        </w:drawing>
+      </w:r>
     </w:p>
     <w:p>
       <w:pPr>

</xml_diff>